<commit_message>
polishing exploratory figures, add student models
</commit_message>
<xml_diff>
--- a/drafts/GrowthScaling_v6_alt_ModelFitting_description.docx
+++ b/drafts/GrowthScaling_v6_alt_ModelFitting_description.docx
@@ -296,23 +296,7 @@
             <w:sz w:val="22"/>
             <w:szCs w:val="22"/>
           </w:rPr>
-          <m:t>, </m:t>
-        </m:r>
-        <m:r>
-          <w:rPr>
-            <w:rFonts w:ascii="Cambria Math" w:hAnsi="Cambria Math" w:cs="Times New Roman"/>
-            <w:sz w:val="22"/>
-            <w:szCs w:val="22"/>
-          </w:rPr>
-          <m:t>σ</m:t>
-        </m:r>
-        <m:r>
-          <w:rPr>
-            <w:rFonts w:ascii="Cambria Math" w:hAnsi="Cambria Math" w:cs="Times New Roman"/>
-            <w:sz w:val="22"/>
-            <w:szCs w:val="22"/>
-          </w:rPr>
-          <m:t>)</m:t>
+          <m:t>, σ)</m:t>
         </m:r>
       </m:oMath>
       <w:r>
@@ -649,15 +633,7 @@
                 <w:sz w:val="22"/>
                 <w:szCs w:val="22"/>
               </w:rPr>
-              <m:t>0</m:t>
-            </m:r>
-            <m:r>
-              <w:rPr>
-                <w:rFonts w:ascii="Cambria Math" w:hAnsi="Cambria Math" w:cs="Times New Roman"/>
-                <w:sz w:val="22"/>
-                <w:szCs w:val="22"/>
-              </w:rPr>
-              <m:t>j</m:t>
+              <m:t>0j</m:t>
             </m:r>
           </m:sub>
         </m:sSub>
@@ -4283,7 +4259,31 @@
           <w:szCs w:val="22"/>
           <w:lang w:val="en-GB"/>
         </w:rPr>
-        <w:t xml:space="preserve">. We use resting or routine metabolism (mean oxygen uptake of a resting unfed fish only showing some spontaneous activity) and standard metabolism (resting unfed and no activity, usually inferred from extrapolation or from low quantiles of routine metabolism, e.g. lowest 10 % of measurements) to represent metabolic rate </w:t>
+        <w:t>. We use resting or routine metabolism (mean oxygen uptake of a resting unfed fish only showing some spontaneous activity) and standard metabolism (resting unfed and no activity, usually inferred from extrapolation or from low quantiles of routine metaboli</w:t>
+      </w:r>
+      <w:proofErr w:type="spellStart"/>
+      <w:r>
+        <w:rPr>
+          <w:rFonts w:ascii="Times New Roman" w:eastAsiaTheme="minorEastAsia" w:hAnsi="Times New Roman" w:cs="Times New Roman"/>
+          <w:bCs/>
+          <w:iCs/>
+          <w:sz w:val="22"/>
+          <w:szCs w:val="22"/>
+          <w:lang w:val="en-GB"/>
+        </w:rPr>
+        <w:t>sm</w:t>
+      </w:r>
+      <w:proofErr w:type="spellEnd"/>
+      <w:r>
+        <w:rPr>
+          <w:rFonts w:ascii="Times New Roman" w:eastAsiaTheme="minorEastAsia" w:hAnsi="Times New Roman" w:cs="Times New Roman"/>
+          <w:bCs/>
+          <w:iCs/>
+          <w:sz w:val="22"/>
+          <w:szCs w:val="22"/>
+          <w:lang w:val="en-GB"/>
+        </w:rPr>
+        <w:t xml:space="preserve">, e.g. lowest 10 % of measurements) to represent metabolic rate </w:t>
       </w:r>
       <w:r>
         <w:rPr>
@@ -5552,7 +5552,29 @@
           <w:szCs w:val="22"/>
           <w:lang w:val="en-GB"/>
         </w:rPr>
-        <w:t xml:space="preserve"> species-varying.</w:t>
+        <w:t xml:space="preserve"> </w:t>
+      </w:r>
+      <w:proofErr w:type="gramStart"/>
+      <w:r>
+        <w:rPr>
+          <w:rFonts w:ascii="Times New Roman" w:eastAsiaTheme="minorEastAsia" w:hAnsi="Times New Roman" w:cs="Times New Roman"/>
+          <w:iCs/>
+          <w:sz w:val="22"/>
+          <w:szCs w:val="22"/>
+          <w:lang w:val="en-GB"/>
+        </w:rPr>
+        <w:t>species-varying</w:t>
+      </w:r>
+      <w:proofErr w:type="gramEnd"/>
+      <w:r>
+        <w:rPr>
+          <w:rFonts w:ascii="Times New Roman" w:eastAsiaTheme="minorEastAsia" w:hAnsi="Times New Roman" w:cs="Times New Roman"/>
+          <w:iCs/>
+          <w:sz w:val="22"/>
+          <w:szCs w:val="22"/>
+          <w:lang w:val="en-GB"/>
+        </w:rPr>
+        <w:t>.</w:t>
       </w:r>
     </w:p>
     <w:p>
@@ -6763,6 +6785,7 @@
         </w:rPr>
         <w:t>the R-package ‘</w:t>
       </w:r>
+      <w:proofErr w:type="spellStart"/>
       <w:r>
         <w:rPr>
           <w:rFonts w:ascii="Times New Roman" w:hAnsi="Times New Roman" w:cs="Times New Roman"/>
@@ -6774,6 +6797,7 @@
         </w:rPr>
         <w:t>rjags</w:t>
       </w:r>
+      <w:proofErr w:type="spellEnd"/>
       <w:r>
         <w:rPr>
           <w:rFonts w:ascii="Times New Roman" w:hAnsi="Times New Roman" w:cs="Times New Roman"/>
@@ -7071,7 +7095,27 @@
           <w:szCs w:val="22"/>
           <w:lang w:val="en-GB"/>
         </w:rPr>
-        <w:t xml:space="preserve"> compares chain variance with the pooled variance, and values &lt;1.1 suggest all three chains converged to a common distribution. </w:t>
+        <w:t xml:space="preserve"> compares chain variance with the pooled variance, and values &lt;1.1 suggest all thr</w:t>
+      </w:r>
+      <w:proofErr w:type="spellStart"/>
+      <w:r>
+        <w:rPr>
+          <w:rFonts w:ascii="Times New Roman" w:eastAsiaTheme="minorEastAsia" w:hAnsi="Times New Roman" w:cs="Times New Roman"/>
+          <w:sz w:val="22"/>
+          <w:szCs w:val="22"/>
+          <w:lang w:val="en-GB"/>
+        </w:rPr>
+        <w:t>ee</w:t>
+      </w:r>
+      <w:proofErr w:type="spellEnd"/>
+      <w:r>
+        <w:rPr>
+          <w:rFonts w:ascii="Times New Roman" w:eastAsiaTheme="minorEastAsia" w:hAnsi="Times New Roman" w:cs="Times New Roman"/>
+          <w:sz w:val="22"/>
+          <w:szCs w:val="22"/>
+          <w:lang w:val="en-GB"/>
+        </w:rPr>
+        <w:t xml:space="preserve"> chains converged to a common distribution. </w:t>
       </w:r>
       <w:r>
         <w:rPr>
@@ -7082,6 +7126,7 @@
         </w:rPr>
         <w:t>We relied heavily on the R packages within ‘</w:t>
       </w:r>
+      <w:proofErr w:type="spellStart"/>
       <w:r>
         <w:rPr>
           <w:rFonts w:ascii="Times New Roman" w:hAnsi="Times New Roman" w:cs="Times New Roman"/>
@@ -7090,11 +7135,22 @@
           <w:szCs w:val="22"/>
           <w:lang w:val="en-GB"/>
         </w:rPr>
-        <w:t>tidyverse’</w:t>
-      </w:r>
+        <w:t>tidyverse</w:t>
+      </w:r>
+      <w:proofErr w:type="spellEnd"/>
       <w:r>
         <w:rPr>
           <w:rFonts w:ascii="Times New Roman" w:hAnsi="Times New Roman" w:cs="Times New Roman"/>
+          <w:i/>
+          <w:sz w:val="22"/>
+          <w:szCs w:val="22"/>
+          <w:lang w:val="en-GB"/>
+        </w:rPr>
+        <w:t>’</w:t>
+      </w:r>
+      <w:r>
+        <w:rPr>
+          <w:rFonts w:ascii="Times New Roman" w:hAnsi="Times New Roman" w:cs="Times New Roman"/>
           <w:sz w:val="22"/>
           <w:szCs w:val="22"/>
           <w:lang w:val="en-GB"/>
@@ -7152,6 +7208,7 @@
         </w:rPr>
         <w:t xml:space="preserve"> for data processing, as well as ‘</w:t>
       </w:r>
+      <w:proofErr w:type="spellStart"/>
       <w:r>
         <w:rPr>
           <w:rFonts w:ascii="Times New Roman" w:hAnsi="Times New Roman" w:cs="Times New Roman"/>
@@ -7163,6 +7220,7 @@
         </w:rPr>
         <w:t>ggmcmc</w:t>
       </w:r>
+      <w:proofErr w:type="spellEnd"/>
       <w:r>
         <w:rPr>
           <w:rFonts w:ascii="Times New Roman" w:hAnsi="Times New Roman" w:cs="Times New Roman"/>
@@ -7223,6 +7281,7 @@
         </w:rPr>
         <w:t>, ‘</w:t>
       </w:r>
+      <w:proofErr w:type="spellStart"/>
       <w:r>
         <w:rPr>
           <w:rFonts w:ascii="Times New Roman" w:hAnsi="Times New Roman" w:cs="Times New Roman"/>
@@ -7234,6 +7293,7 @@
         </w:rPr>
         <w:t>mcmcviz</w:t>
       </w:r>
+      <w:proofErr w:type="spellEnd"/>
       <w:r>
         <w:rPr>
           <w:rFonts w:ascii="Times New Roman" w:hAnsi="Times New Roman" w:cs="Times New Roman"/>
@@ -7297,6 +7357,7 @@
         </w:rPr>
         <w:t xml:space="preserve"> and ‘</w:t>
       </w:r>
+      <w:proofErr w:type="spellStart"/>
       <w:r>
         <w:rPr>
           <w:rFonts w:ascii="Times New Roman" w:hAnsi="Times New Roman" w:cs="Times New Roman"/>
@@ -7308,6 +7369,7 @@
         </w:rPr>
         <w:t>bayesplot</w:t>
       </w:r>
+      <w:proofErr w:type="spellEnd"/>
       <w:r>
         <w:rPr>
           <w:rFonts w:ascii="Times New Roman" w:hAnsi="Times New Roman" w:cs="Times New Roman"/>
@@ -7880,7 +7942,27 @@
           <w:szCs w:val="22"/>
           <w:lang w:val="en-GB"/>
         </w:rPr>
-        <w:t xml:space="preserve"> can be viewed as a Pütter-type model, which is the result of two antagonistic allometric processes: </w:t>
+        <w:t xml:space="preserve"> can be viewed as a </w:t>
+      </w:r>
+      <w:proofErr w:type="spellStart"/>
+      <w:r>
+        <w:rPr>
+          <w:rFonts w:ascii="Times New Roman" w:eastAsiaTheme="minorEastAsia" w:hAnsi="Times New Roman" w:cs="Times New Roman"/>
+          <w:sz w:val="22"/>
+          <w:szCs w:val="22"/>
+          <w:lang w:val="en-GB"/>
+        </w:rPr>
+        <w:t>Pütter</w:t>
+      </w:r>
+      <w:proofErr w:type="spellEnd"/>
+      <w:r>
+        <w:rPr>
+          <w:rFonts w:ascii="Times New Roman" w:eastAsiaTheme="minorEastAsia" w:hAnsi="Times New Roman" w:cs="Times New Roman"/>
+          <w:sz w:val="22"/>
+          <w:szCs w:val="22"/>
+          <w:lang w:val="en-GB"/>
+        </w:rPr>
+        <w:t xml:space="preserve">-type model, which is the result of two antagonistic allometric processes: </w:t>
       </w:r>
       <m:oMath>
         <m:r>
@@ -8846,7 +8928,27 @@
           <w:szCs w:val="22"/>
           <w:lang w:val="en-GB"/>
         </w:rPr>
-        <w:t xml:space="preserve">, because the mass-coefficent is applied through the allometric function and </w:t>
+        <w:t>, because the mass-</w:t>
+      </w:r>
+      <w:proofErr w:type="spellStart"/>
+      <w:r>
+        <w:rPr>
+          <w:rFonts w:ascii="Times New Roman" w:eastAsiaTheme="minorEastAsia" w:hAnsi="Times New Roman" w:cs="Times New Roman"/>
+          <w:sz w:val="22"/>
+          <w:szCs w:val="22"/>
+          <w:lang w:val="en-GB"/>
+        </w:rPr>
+        <w:t>coefficent</w:t>
+      </w:r>
+      <w:proofErr w:type="spellEnd"/>
+      <w:r>
+        <w:rPr>
+          <w:rFonts w:ascii="Times New Roman" w:eastAsiaTheme="minorEastAsia" w:hAnsi="Times New Roman" w:cs="Times New Roman"/>
+          <w:sz w:val="22"/>
+          <w:szCs w:val="22"/>
+          <w:lang w:val="en-GB"/>
+        </w:rPr>
+        <w:t xml:space="preserve"> is applied through the allometric function and </w:t>
       </w:r>
       <m:oMath>
         <m:sSub>
@@ -9624,7 +9726,27 @@
           <w:szCs w:val="22"/>
           <w:lang w:val="en-GB"/>
         </w:rPr>
-        <w:t>). Note that when estimating these parameters, temperature</w:t>
+        <w:t>). Note that wh</w:t>
+      </w:r>
+      <w:proofErr w:type="spellStart"/>
+      <w:r>
+        <w:rPr>
+          <w:rFonts w:ascii="Times New Roman" w:eastAsiaTheme="minorEastAsia" w:hAnsi="Times New Roman" w:cs="Times New Roman"/>
+          <w:sz w:val="22"/>
+          <w:szCs w:val="22"/>
+          <w:lang w:val="en-GB"/>
+        </w:rPr>
+        <w:t>en</w:t>
+      </w:r>
+      <w:proofErr w:type="spellEnd"/>
+      <w:r>
+        <w:rPr>
+          <w:rFonts w:ascii="Times New Roman" w:eastAsiaTheme="minorEastAsia" w:hAnsi="Times New Roman" w:cs="Times New Roman"/>
+          <w:sz w:val="22"/>
+          <w:szCs w:val="22"/>
+          <w:lang w:val="en-GB"/>
+        </w:rPr>
+        <w:t xml:space="preserve"> estimating these parameters, temperature</w:t>
       </w:r>
       <w:commentRangeStart w:id="13"/>
       <w:commentRangeStart w:id="14"/>
@@ -9775,7 +9897,25 @@
           <w:szCs w:val="22"/>
           <w:lang w:val="en-GB"/>
         </w:rPr>
-        <w:t xml:space="preserve"> Description of model parameters (type and its interpretation in brackets) and their prior distributions. </w:t>
+        <w:t xml:space="preserve"> Description of model parameters (type and </w:t>
+      </w:r>
+      <w:r>
+        <w:rPr>
+          <w:rFonts w:ascii="Times New Roman" w:hAnsi="Times New Roman" w:cs="Times New Roman"/>
+          <w:sz w:val="22"/>
+          <w:szCs w:val="22"/>
+          <w:lang w:val="en-GB"/>
+        </w:rPr>
+        <w:t>their</w:t>
+      </w:r>
+      <w:r>
+        <w:rPr>
+          <w:rFonts w:ascii="Times New Roman" w:hAnsi="Times New Roman" w:cs="Times New Roman"/>
+          <w:sz w:val="22"/>
+          <w:szCs w:val="22"/>
+          <w:lang w:val="en-GB"/>
+        </w:rPr>
+        <w:t xml:space="preserve"> interpretation in brackets) and their prior distributions. </w:t>
       </w:r>
       <m:oMath>
         <m:r>
@@ -9794,7 +9934,27 @@
           <w:szCs w:val="22"/>
           <w:lang w:val="en-GB"/>
         </w:rPr>
-        <w:t xml:space="preserve"> refers to a normal distribution (mean and standard deviation, s.d.) and </w:t>
+        <w:t xml:space="preserve"> refers to a normal distribution (mean and standard deviation, </w:t>
+      </w:r>
+      <w:proofErr w:type="spellStart"/>
+      <w:r>
+        <w:rPr>
+          <w:rFonts w:ascii="Times New Roman" w:hAnsi="Times New Roman" w:cs="Times New Roman"/>
+          <w:sz w:val="22"/>
+          <w:szCs w:val="22"/>
+          <w:lang w:val="en-GB"/>
+        </w:rPr>
+        <w:t>s.d.</w:t>
+      </w:r>
+      <w:proofErr w:type="spellEnd"/>
+      <w:r>
+        <w:rPr>
+          <w:rFonts w:ascii="Times New Roman" w:hAnsi="Times New Roman" w:cs="Times New Roman"/>
+          <w:sz w:val="22"/>
+          <w:szCs w:val="22"/>
+          <w:lang w:val="en-GB"/>
+        </w:rPr>
+        <w:t xml:space="preserve">) and </w:t>
       </w:r>
       <m:oMath>
         <m:r>
@@ -10232,14 +10392,6 @@
         <w:gridCol w:w="1384"/>
         <w:gridCol w:w="3908"/>
         <w:gridCol w:w="2073"/>
-        <w:tblGridChange w:id="16">
-          <w:tblGrid>
-            <w:gridCol w:w="1651"/>
-            <w:gridCol w:w="1384"/>
-            <w:gridCol w:w="3908"/>
-            <w:gridCol w:w="2073"/>
-          </w:tblGrid>
-        </w:tblGridChange>
       </w:tblGrid>
       <w:tr>
         <w:trPr>
@@ -10258,12 +10410,14 @@
                 <w:rFonts w:ascii="Times New Roman" w:hAnsi="Times New Roman" w:cs="Times New Roman"/>
               </w:rPr>
             </w:pPr>
+            <w:proofErr w:type="spellStart"/>
             <w:r>
               <w:rPr>
                 <w:rFonts w:ascii="Times New Roman" w:hAnsi="Times New Roman" w:cs="Times New Roman"/>
               </w:rPr>
               <w:t>Model</w:t>
             </w:r>
+            <w:proofErr w:type="spellEnd"/>
           </w:p>
         </w:tc>
         <w:tc>
@@ -10300,12 +10454,14 @@
                 <w:rFonts w:ascii="Times New Roman" w:hAnsi="Times New Roman" w:cs="Times New Roman"/>
               </w:rPr>
             </w:pPr>
+            <w:proofErr w:type="spellStart"/>
             <w:r>
               <w:rPr>
                 <w:rFonts w:ascii="Times New Roman" w:hAnsi="Times New Roman" w:cs="Times New Roman"/>
               </w:rPr>
               <w:t>Description</w:t>
             </w:r>
+            <w:proofErr w:type="spellEnd"/>
           </w:p>
         </w:tc>
         <w:tc>
@@ -10453,12 +10609,22 @@
                 <w:lang w:val="en-US"/>
               </w:rPr>
             </w:pPr>
+            <w:commentRangeStart w:id="16"/>
             <w:r>
               <w:rPr>
                 <w:rFonts w:ascii="Times New Roman" w:hAnsi="Times New Roman" w:cs="Times New Roman"/>
                 <w:lang w:val="en-US"/>
               </w:rPr>
               <w:t>Hyperparameter (average intercept across species)</w:t>
+            </w:r>
+            <w:commentRangeEnd w:id="16"/>
+            <w:r>
+              <w:rPr>
+                <w:rStyle w:val="CommentReference"/>
+                <w:rFonts w:asciiTheme="minorHAnsi" w:hAnsiTheme="minorHAnsi"/>
+                <w:lang w:val="en-SE"/>
+              </w:rPr>
+              <w:commentReference w:id="16"/>
             </w:r>
           </w:p>
         </w:tc>
@@ -11005,7 +11171,23 @@
                 <w:rFonts w:ascii="Times New Roman" w:hAnsi="Times New Roman" w:cs="Times New Roman"/>
                 <w:lang w:val="en-US"/>
               </w:rPr>
-              <w:t>Hyperparameter (s.d. of species-intercepts)</w:t>
+              <w:t>Hyperparameter (</w:t>
+            </w:r>
+            <w:proofErr w:type="spellStart"/>
+            <w:r>
+              <w:rPr>
+                <w:rFonts w:ascii="Times New Roman" w:hAnsi="Times New Roman" w:cs="Times New Roman"/>
+                <w:lang w:val="en-US"/>
+              </w:rPr>
+              <w:t>s.d.</w:t>
+            </w:r>
+            <w:proofErr w:type="spellEnd"/>
+            <w:r>
+              <w:rPr>
+                <w:rFonts w:ascii="Times New Roman" w:hAnsi="Times New Roman" w:cs="Times New Roman"/>
+                <w:lang w:val="en-US"/>
+              </w:rPr>
+              <w:t xml:space="preserve"> of species-intercepts)</w:t>
             </w:r>
           </w:p>
         </w:tc>
@@ -11138,7 +11320,23 @@
                 <w:rFonts w:ascii="Times New Roman" w:hAnsi="Times New Roman" w:cs="Times New Roman"/>
                 <w:lang w:val="en-US"/>
               </w:rPr>
-              <w:t>Hyperparameter (s.d. of species mass coefficients)</w:t>
+              <w:t>Hyperparameter (</w:t>
+            </w:r>
+            <w:proofErr w:type="spellStart"/>
+            <w:r>
+              <w:rPr>
+                <w:rFonts w:ascii="Times New Roman" w:hAnsi="Times New Roman" w:cs="Times New Roman"/>
+                <w:lang w:val="en-US"/>
+              </w:rPr>
+              <w:t>s.d.</w:t>
+            </w:r>
+            <w:proofErr w:type="spellEnd"/>
+            <w:r>
+              <w:rPr>
+                <w:rFonts w:ascii="Times New Roman" w:hAnsi="Times New Roman" w:cs="Times New Roman"/>
+                <w:lang w:val="en-US"/>
+              </w:rPr>
+              <w:t xml:space="preserve"> of species mass coefficients)</w:t>
             </w:r>
           </w:p>
         </w:tc>
@@ -11271,7 +11469,23 @@
                 <w:rFonts w:ascii="Times New Roman" w:hAnsi="Times New Roman" w:cs="Times New Roman"/>
                 <w:lang w:val="en-US"/>
               </w:rPr>
-              <w:t>Hyperparameter (s.d. of species temperature coefficients)</w:t>
+              <w:t>Hyperparameter (</w:t>
+            </w:r>
+            <w:proofErr w:type="spellStart"/>
+            <w:r>
+              <w:rPr>
+                <w:rFonts w:ascii="Times New Roman" w:hAnsi="Times New Roman" w:cs="Times New Roman"/>
+                <w:lang w:val="en-US"/>
+              </w:rPr>
+              <w:t>s.d.</w:t>
+            </w:r>
+            <w:proofErr w:type="spellEnd"/>
+            <w:r>
+              <w:rPr>
+                <w:rFonts w:ascii="Times New Roman" w:hAnsi="Times New Roman" w:cs="Times New Roman"/>
+                <w:lang w:val="en-US"/>
+              </w:rPr>
+              <w:t xml:space="preserve"> of species temperature coefficients)</w:t>
             </w:r>
           </w:p>
         </w:tc>
@@ -11404,7 +11618,23 @@
                 <w:rFonts w:ascii="Times New Roman" w:hAnsi="Times New Roman" w:cs="Times New Roman"/>
                 <w:lang w:val="en-US"/>
               </w:rPr>
-              <w:t>Hyperparameter (s.d. of species interaction coefficients)</w:t>
+              <w:t>Hyperparameter (</w:t>
+            </w:r>
+            <w:proofErr w:type="spellStart"/>
+            <w:r>
+              <w:rPr>
+                <w:rFonts w:ascii="Times New Roman" w:hAnsi="Times New Roman" w:cs="Times New Roman"/>
+                <w:lang w:val="en-US"/>
+              </w:rPr>
+              <w:t>s.d.</w:t>
+            </w:r>
+            <w:proofErr w:type="spellEnd"/>
+            <w:r>
+              <w:rPr>
+                <w:rFonts w:ascii="Times New Roman" w:hAnsi="Times New Roman" w:cs="Times New Roman"/>
+                <w:lang w:val="en-US"/>
+              </w:rPr>
+              <w:t xml:space="preserve"> of species interaction coefficients)</w:t>
             </w:r>
           </w:p>
         </w:tc>
@@ -11493,7 +11723,21 @@
               <w:rPr>
                 <w:rFonts w:ascii="Times New Roman" w:hAnsi="Times New Roman" w:cs="Times New Roman"/>
               </w:rPr>
-              <w:t>Parameter (s.d.)</w:t>
+              <w:t>Parameter (</w:t>
+            </w:r>
+            <w:proofErr w:type="spellStart"/>
+            <w:r>
+              <w:rPr>
+                <w:rFonts w:ascii="Times New Roman" w:hAnsi="Times New Roman" w:cs="Times New Roman"/>
+              </w:rPr>
+              <w:t>s.d</w:t>
+            </w:r>
+            <w:proofErr w:type="spellEnd"/>
+            <w:r>
+              <w:rPr>
+                <w:rFonts w:ascii="Times New Roman" w:hAnsi="Times New Roman" w:cs="Times New Roman"/>
+              </w:rPr>
+              <w:t>.)</w:t>
             </w:r>
           </w:p>
         </w:tc>
@@ -11742,6 +11986,7 @@
             </w:pPr>
           </w:p>
         </w:tc>
+        <w:commentRangeStart w:id="20"/>
         <w:tc>
           <w:tcPr>
             <w:tcW w:w="1384" w:type="dxa"/>
@@ -11783,6 +12028,18 @@
                     </m:r>
                   </m:sub>
                 </m:sSub>
+                <w:commentRangeEnd w:id="20"/>
+                <m:r>
+                  <m:rPr>
+                    <m:sty m:val="p"/>
+                  </m:rPr>
+                  <w:rPr>
+                    <w:rStyle w:val="CommentReference"/>
+                    <w:rFonts w:asciiTheme="minorHAnsi" w:hAnsiTheme="minorHAnsi"/>
+                    <w:lang w:val="en-SE"/>
+                  </w:rPr>
+                  <w:commentReference w:id="20"/>
+                </m:r>
               </m:oMath>
             </m:oMathPara>
           </w:p>
@@ -11805,7 +12062,35 @@
               <w:rPr>
                 <w:rFonts w:ascii="Times New Roman" w:hAnsi="Times New Roman" w:cs="Times New Roman"/>
               </w:rPr>
-              <w:t>Parameter (common mass coefficient)</w:t>
+              <w:t xml:space="preserve">Parameter (common </w:t>
+            </w:r>
+            <w:proofErr w:type="spellStart"/>
+            <w:r>
+              <w:rPr>
+                <w:rFonts w:ascii="Times New Roman" w:hAnsi="Times New Roman" w:cs="Times New Roman"/>
+              </w:rPr>
+              <w:t>mass</w:t>
+            </w:r>
+            <w:proofErr w:type="spellEnd"/>
+            <w:r>
+              <w:rPr>
+                <w:rFonts w:ascii="Times New Roman" w:hAnsi="Times New Roman" w:cs="Times New Roman"/>
+              </w:rPr>
+              <w:t xml:space="preserve"> </w:t>
+            </w:r>
+            <w:proofErr w:type="spellStart"/>
+            <w:r>
+              <w:rPr>
+                <w:rFonts w:ascii="Times New Roman" w:hAnsi="Times New Roman" w:cs="Times New Roman"/>
+              </w:rPr>
+              <w:t>coefficient</w:t>
+            </w:r>
+            <w:proofErr w:type="spellEnd"/>
+            <w:r>
+              <w:rPr>
+                <w:rFonts w:ascii="Times New Roman" w:hAnsi="Times New Roman" w:cs="Times New Roman"/>
+              </w:rPr>
+              <w:t>)</w:t>
             </w:r>
           </w:p>
         </w:tc>
@@ -11916,7 +12201,35 @@
               <w:rPr>
                 <w:rFonts w:ascii="Times New Roman" w:hAnsi="Times New Roman" w:cs="Times New Roman"/>
               </w:rPr>
-              <w:t>Parameter (common temperature coefficient)</w:t>
+              <w:t xml:space="preserve">Parameter (common </w:t>
+            </w:r>
+            <w:proofErr w:type="spellStart"/>
+            <w:r>
+              <w:rPr>
+                <w:rFonts w:ascii="Times New Roman" w:hAnsi="Times New Roman" w:cs="Times New Roman"/>
+              </w:rPr>
+              <w:t>temperature</w:t>
+            </w:r>
+            <w:proofErr w:type="spellEnd"/>
+            <w:r>
+              <w:rPr>
+                <w:rFonts w:ascii="Times New Roman" w:hAnsi="Times New Roman" w:cs="Times New Roman"/>
+              </w:rPr>
+              <w:t xml:space="preserve"> </w:t>
+            </w:r>
+            <w:proofErr w:type="spellStart"/>
+            <w:r>
+              <w:rPr>
+                <w:rFonts w:ascii="Times New Roman" w:hAnsi="Times New Roman" w:cs="Times New Roman"/>
+              </w:rPr>
+              <w:t>coefficient</w:t>
+            </w:r>
+            <w:proofErr w:type="spellEnd"/>
+            <w:r>
+              <w:rPr>
+                <w:rFonts w:ascii="Times New Roman" w:hAnsi="Times New Roman" w:cs="Times New Roman"/>
+              </w:rPr>
+              <w:t>)</w:t>
             </w:r>
           </w:p>
         </w:tc>
@@ -12269,7 +12582,23 @@
                 <w:rFonts w:ascii="Times New Roman" w:hAnsi="Times New Roman" w:cs="Times New Roman"/>
                 <w:lang w:val="en-US"/>
               </w:rPr>
-              <w:t>Hyperparameter (s.d. of species-intercepts)</w:t>
+              <w:t>Hyperparameter (</w:t>
+            </w:r>
+            <w:proofErr w:type="spellStart"/>
+            <w:r>
+              <w:rPr>
+                <w:rFonts w:ascii="Times New Roman" w:hAnsi="Times New Roman" w:cs="Times New Roman"/>
+                <w:lang w:val="en-US"/>
+              </w:rPr>
+              <w:t>s.d.</w:t>
+            </w:r>
+            <w:proofErr w:type="spellEnd"/>
+            <w:r>
+              <w:rPr>
+                <w:rFonts w:ascii="Times New Roman" w:hAnsi="Times New Roman" w:cs="Times New Roman"/>
+                <w:lang w:val="en-US"/>
+              </w:rPr>
+              <w:t xml:space="preserve"> of species-intercepts)</w:t>
             </w:r>
           </w:p>
         </w:tc>
@@ -12358,7 +12687,21 @@
               <w:rPr>
                 <w:rFonts w:ascii="Times New Roman" w:hAnsi="Times New Roman" w:cs="Times New Roman"/>
               </w:rPr>
-              <w:t>Parameter (s.d.)</w:t>
+              <w:t>Parameter (</w:t>
+            </w:r>
+            <w:proofErr w:type="spellStart"/>
+            <w:r>
+              <w:rPr>
+                <w:rFonts w:ascii="Times New Roman" w:hAnsi="Times New Roman" w:cs="Times New Roman"/>
+              </w:rPr>
+              <w:t>s.d</w:t>
+            </w:r>
+            <w:proofErr w:type="spellEnd"/>
+            <w:r>
+              <w:rPr>
+                <w:rFonts w:ascii="Times New Roman" w:hAnsi="Times New Roman" w:cs="Times New Roman"/>
+              </w:rPr>
+              <w:t>.)</w:t>
             </w:r>
           </w:p>
         </w:tc>
@@ -12841,7 +13184,23 @@
                 <w:rFonts w:ascii="Times New Roman" w:hAnsi="Times New Roman" w:cs="Times New Roman"/>
                 <w:lang w:val="en-US"/>
               </w:rPr>
-              <w:t>Hyperparameter (s.d. of species-intercepts)</w:t>
+              <w:t>Hyperparameter (</w:t>
+            </w:r>
+            <w:proofErr w:type="spellStart"/>
+            <w:r>
+              <w:rPr>
+                <w:rFonts w:ascii="Times New Roman" w:hAnsi="Times New Roman" w:cs="Times New Roman"/>
+                <w:lang w:val="en-US"/>
+              </w:rPr>
+              <w:t>s.d.</w:t>
+            </w:r>
+            <w:proofErr w:type="spellEnd"/>
+            <w:r>
+              <w:rPr>
+                <w:rFonts w:ascii="Times New Roman" w:hAnsi="Times New Roman" w:cs="Times New Roman"/>
+                <w:lang w:val="en-US"/>
+              </w:rPr>
+              <w:t xml:space="preserve"> of species-intercepts)</w:t>
             </w:r>
           </w:p>
         </w:tc>
@@ -12976,7 +13335,23 @@
                 <w:rFonts w:ascii="Times New Roman" w:hAnsi="Times New Roman" w:cs="Times New Roman"/>
                 <w:lang w:val="en-US"/>
               </w:rPr>
-              <w:t>Hyperparameter (s.d. of species mass coefficients)</w:t>
+              <w:t>Hyperparameter (</w:t>
+            </w:r>
+            <w:proofErr w:type="spellStart"/>
+            <w:r>
+              <w:rPr>
+                <w:rFonts w:ascii="Times New Roman" w:hAnsi="Times New Roman" w:cs="Times New Roman"/>
+                <w:lang w:val="en-US"/>
+              </w:rPr>
+              <w:t>s.d.</w:t>
+            </w:r>
+            <w:proofErr w:type="spellEnd"/>
+            <w:r>
+              <w:rPr>
+                <w:rFonts w:ascii="Times New Roman" w:hAnsi="Times New Roman" w:cs="Times New Roman"/>
+                <w:lang w:val="en-US"/>
+              </w:rPr>
+              <w:t xml:space="preserve"> of species mass coefficients)</w:t>
             </w:r>
           </w:p>
         </w:tc>
@@ -13067,7 +13442,21 @@
               <w:rPr>
                 <w:rFonts w:ascii="Times New Roman" w:hAnsi="Times New Roman" w:cs="Times New Roman"/>
               </w:rPr>
-              <w:t>Parameter (s.d.)</w:t>
+              <w:t>Parameter (</w:t>
+            </w:r>
+            <w:proofErr w:type="spellStart"/>
+            <w:r>
+              <w:rPr>
+                <w:rFonts w:ascii="Times New Roman" w:hAnsi="Times New Roman" w:cs="Times New Roman"/>
+              </w:rPr>
+              <w:t>s.d</w:t>
+            </w:r>
+            <w:proofErr w:type="spellEnd"/>
+            <w:r>
+              <w:rPr>
+                <w:rFonts w:ascii="Times New Roman" w:hAnsi="Times New Roman" w:cs="Times New Roman"/>
+              </w:rPr>
+              <w:t>.)</w:t>
             </w:r>
           </w:p>
         </w:tc>
@@ -13299,8 +13688,21 @@
           <w:szCs w:val="22"/>
           <w:lang w:val="en-US"/>
         </w:rPr>
-        <w:t xml:space="preserve"> is included in all models, we never have it not-random</w:t>
-      </w:r>
+        <w:t xml:space="preserve"> is included in all models, we never have it </w:t>
+      </w:r>
+      <w:proofErr w:type="gramStart"/>
+      <w:r>
+        <w:rPr>
+          <w:rFonts w:ascii="Times New Roman" w:eastAsiaTheme="minorEastAsia" w:hAnsi="Times New Roman" w:cs="Times New Roman"/>
+          <w:bCs/>
+          <w:iCs/>
+          <w:sz w:val="22"/>
+          <w:szCs w:val="22"/>
+          <w:lang w:val="en-US"/>
+        </w:rPr>
+        <w:t>not-random</w:t>
+      </w:r>
+      <w:proofErr w:type="gramEnd"/>
     </w:p>
   </w:comment>
   <w:comment w:id="3" w:author="Max Lindmark" w:date="2020-07-28T16:00:00Z" w:initials="ML">
@@ -13371,7 +13773,39 @@
           <w:highlight w:val="yellow"/>
           <w:lang w:val="en-GB"/>
         </w:rPr>
-        <w:t>Do you think there should be an i here as well? It’s one mean per species (this questions if also for the next model)</w:t>
+        <w:t xml:space="preserve">Do you think there should be an </w:t>
+      </w:r>
+      <w:proofErr w:type="spellStart"/>
+      <w:r>
+        <w:rPr>
+          <w:highlight w:val="yellow"/>
+          <w:lang w:val="en-GB"/>
+        </w:rPr>
+        <w:t>i</w:t>
+      </w:r>
+      <w:proofErr w:type="spellEnd"/>
+      <w:r>
+        <w:rPr>
+          <w:highlight w:val="yellow"/>
+          <w:lang w:val="en-GB"/>
+        </w:rPr>
+        <w:t xml:space="preserve"> here as well? It’s one mean per species (</w:t>
+      </w:r>
+      <w:proofErr w:type="gramStart"/>
+      <w:r>
+        <w:rPr>
+          <w:highlight w:val="yellow"/>
+          <w:lang w:val="en-GB"/>
+        </w:rPr>
+        <w:t>this questions</w:t>
+      </w:r>
+      <w:proofErr w:type="gramEnd"/>
+      <w:r>
+        <w:rPr>
+          <w:highlight w:val="yellow"/>
+          <w:lang w:val="en-GB"/>
+        </w:rPr>
+        <w:t xml:space="preserve"> if also for the next model)</w:t>
       </w:r>
     </w:p>
   </w:comment>
@@ -13472,7 +13906,23 @@
           <w:highlight w:val="yellow"/>
           <w:lang w:val="en-GB"/>
         </w:rPr>
-        <w:t>Maybe this shouldn’t even bu subscripted? See comment above</w:t>
+        <w:t xml:space="preserve">Maybe this shouldn’t even </w:t>
+      </w:r>
+      <w:proofErr w:type="spellStart"/>
+      <w:r>
+        <w:rPr>
+          <w:highlight w:val="yellow"/>
+          <w:lang w:val="en-GB"/>
+        </w:rPr>
+        <w:t>bu</w:t>
+      </w:r>
+      <w:proofErr w:type="spellEnd"/>
+      <w:r>
+        <w:rPr>
+          <w:highlight w:val="yellow"/>
+          <w:lang w:val="en-GB"/>
+        </w:rPr>
+        <w:t xml:space="preserve"> subscripted? See comment above</w:t>
       </w:r>
     </w:p>
   </w:comment>
@@ -13620,26 +14070,107 @@
         </w:rPr>
         <w:annotationRef/>
       </w:r>
+      <w:proofErr w:type="gramStart"/>
       <w:r>
         <w:rPr>
           <w:highlight w:val="green"/>
           <w:lang w:val="en-US"/>
         </w:rPr>
-        <w:t xml:space="preserve">Thanks Anna for spotting this! In the table with priors I called this parameter sigma_subscript because I called all variances sigma with different subscripts in my code. But I called the group-varying variances tau here because </w:t>
-      </w:r>
+        <w:t>Thanks Anna</w:t>
+      </w:r>
+      <w:proofErr w:type="gramEnd"/>
       <w:r>
         <w:rPr>
           <w:highlight w:val="green"/>
           <w:lang w:val="en-US"/>
         </w:rPr>
-        <w:t xml:space="preserve">that’s what it was called in the example I followed… </w:t>
-      </w:r>
+        <w:t xml:space="preserve"> for spotting this! In the table with priors I called this parameter </w:t>
+      </w:r>
+      <w:proofErr w:type="spellStart"/>
       <w:r>
         <w:rPr>
           <w:highlight w:val="green"/>
           <w:lang w:val="en-US"/>
         </w:rPr>
+        <w:t>sigma_subscript</w:t>
+      </w:r>
+      <w:proofErr w:type="spellEnd"/>
+      <w:r>
+        <w:rPr>
+          <w:highlight w:val="green"/>
+          <w:lang w:val="en-US"/>
+        </w:rPr>
+        <w:t xml:space="preserve"> because I called all variances sigma with different subscripts in my code. But I called the group-varying variances tau here because </w:t>
+      </w:r>
+      <w:r>
+        <w:rPr>
+          <w:highlight w:val="green"/>
+          <w:lang w:val="en-US"/>
+        </w:rPr>
+        <w:t xml:space="preserve">that’s what it was called in the </w:t>
+      </w:r>
+      <w:proofErr w:type="gramStart"/>
+      <w:r>
+        <w:rPr>
+          <w:highlight w:val="green"/>
+          <w:lang w:val="en-US"/>
+        </w:rPr>
+        <w:t>example</w:t>
+      </w:r>
+      <w:proofErr w:type="gramEnd"/>
+      <w:r>
+        <w:rPr>
+          <w:highlight w:val="green"/>
+          <w:lang w:val="en-US"/>
+        </w:rPr>
+        <w:t xml:space="preserve"> I followed… </w:t>
+      </w:r>
+      <w:r>
+        <w:rPr>
+          <w:highlight w:val="green"/>
+          <w:lang w:val="en-US"/>
+        </w:rPr>
         <w:t>sorry</w:t>
+      </w:r>
+    </w:p>
+  </w:comment>
+  <w:comment w:id="16" w:author="Max Lindmark" w:date="2020-08-17T14:05:00Z" w:initials="ML">
+    <w:p>
+      <w:pPr>
+        <w:pStyle w:val="CommentText"/>
+        <w:rPr>
+          <w:lang w:val="en-US"/>
+        </w:rPr>
+      </w:pPr>
+      <w:r>
+        <w:rPr>
+          <w:rStyle w:val="CommentReference"/>
+          <w:highlight w:val="green"/>
+        </w:rPr>
+        <w:annotationRef/>
+      </w:r>
+      <w:r>
+        <w:rPr>
+          <w:highlight w:val="green"/>
+          <w:lang w:val="en-US"/>
+        </w:rPr>
+        <w:t>Or should I simply call this “global intercept</w:t>
+      </w:r>
+      <w:proofErr w:type="gramStart"/>
+      <w:r>
+        <w:rPr>
+          <w:highlight w:val="green"/>
+          <w:lang w:val="en-US"/>
+        </w:rPr>
+        <w:t>” ?</w:t>
+      </w:r>
+      <w:proofErr w:type="gramEnd"/>
+      <w:r>
+        <w:rPr>
+          <w:highlight w:val="green"/>
+          <w:lang w:val="en-US"/>
+        </w:rPr>
+        <w:t xml:space="preserve"> Because that’s how I present it in the results… but this description is more “telling”</w:t>
       </w:r>
     </w:p>
   </w:comment>
@@ -13685,7 +14216,35 @@
         <w:rPr>
           <w:lang w:val="en-GB"/>
         </w:rPr>
-        <w:t>shouldn’t tao from eq 8 be presented here also?</w:t>
+        <w:t xml:space="preserve">shouldn’t </w:t>
+      </w:r>
+      <w:proofErr w:type="spellStart"/>
+      <w:r>
+        <w:rPr>
+          <w:lang w:val="en-GB"/>
+        </w:rPr>
+        <w:t>tao</w:t>
+      </w:r>
+      <w:proofErr w:type="spellEnd"/>
+      <w:r>
+        <w:rPr>
+          <w:lang w:val="en-GB"/>
+        </w:rPr>
+        <w:t xml:space="preserve"> from </w:t>
+      </w:r>
+      <w:proofErr w:type="spellStart"/>
+      <w:r>
+        <w:rPr>
+          <w:lang w:val="en-GB"/>
+        </w:rPr>
+        <w:t>eq</w:t>
+      </w:r>
+      <w:proofErr w:type="spellEnd"/>
+      <w:r>
+        <w:rPr>
+          <w:lang w:val="en-GB"/>
+        </w:rPr>
+        <w:t xml:space="preserve"> 8 be presented here also?</w:t>
       </w:r>
     </w:p>
   </w:comment>
@@ -13708,6 +14267,138 @@
           <w:lang w:val="en-US"/>
         </w:rPr>
         <w:t>Yes, forgot to add after we made it hierarchical again</w:t>
+      </w:r>
+    </w:p>
+  </w:comment>
+  <w:comment w:id="20" w:author="Max Lindmark" w:date="2020-08-17T14:06:00Z" w:initials="ML">
+    <w:p>
+      <w:pPr>
+        <w:pStyle w:val="CommentText"/>
+        <w:rPr>
+          <w:i/>
+          <w:lang w:val="en-US"/>
+        </w:rPr>
+      </w:pPr>
+      <w:r>
+        <w:rPr>
+          <w:rStyle w:val="CommentReference"/>
+          <w:highlight w:val="green"/>
+        </w:rPr>
+        <w:annotationRef/>
+      </w:r>
+      <w:r>
+        <w:rPr>
+          <w:highlight w:val="green"/>
+          <w:lang w:val="en-US"/>
+        </w:rPr>
+        <w:t xml:space="preserve">… And if I call </w:t>
+      </w:r>
+      <m:oMath>
+        <m:sSub>
+          <m:sSubPr>
+            <m:ctrlPr>
+              <w:rPr>
+                <w:rFonts w:ascii="Cambria Math" w:eastAsiaTheme="minorEastAsia" w:hAnsi="Cambria Math" w:cs="Times New Roman"/>
+                <w:i/>
+                <w:highlight w:val="green"/>
+              </w:rPr>
+            </m:ctrlPr>
+          </m:sSubPr>
+          <m:e>
+            <m:r>
+              <w:rPr>
+                <w:rFonts w:ascii="Cambria Math" w:eastAsiaTheme="minorEastAsia" w:hAnsi="Cambria Math" w:cs="Times New Roman"/>
+                <w:highlight w:val="green"/>
+              </w:rPr>
+              <m:t>μ</m:t>
+            </m:r>
+          </m:e>
+          <m:sub>
+            <m:sSub>
+              <m:sSubPr>
+                <m:ctrlPr>
+                  <w:rPr>
+                    <w:rFonts w:ascii="Cambria Math" w:hAnsi="Cambria Math" w:cs="Times New Roman"/>
+                    <w:bCs/>
+                    <w:i/>
+                    <w:iCs/>
+                    <w:highlight w:val="green"/>
+                  </w:rPr>
+                </m:ctrlPr>
+              </m:sSubPr>
+              <m:e>
+                <m:r>
+                  <w:rPr>
+                    <w:rFonts w:ascii="Cambria Math" w:hAnsi="Cambria Math" w:cs="Times New Roman"/>
+                    <w:highlight w:val="green"/>
+                  </w:rPr>
+                  <m:t>β</m:t>
+                </m:r>
+              </m:e>
+              <m:sub>
+                <m:r>
+                  <w:rPr>
+                    <w:rFonts w:ascii="Cambria Math" w:hAnsi="Cambria Math" w:cs="Times New Roman"/>
+                    <w:highlight w:val="green"/>
+                  </w:rPr>
+                  <m:t>1</m:t>
+                </m:r>
+              </m:sub>
+            </m:sSub>
+          </m:sub>
+        </m:sSub>
+        <m:r>
+          <m:rPr>
+            <m:sty m:val="p"/>
+          </m:rPr>
+          <w:rPr>
+            <w:rFonts w:ascii="Cambria Math" w:hAnsi="Cambria Math"/>
+            <w:highlight w:val="green"/>
+            <w:lang w:val="en-US"/>
+          </w:rPr>
+          <m:t xml:space="preserve">global, shold I call </m:t>
+        </m:r>
+        <m:sSub>
+          <m:sSubPr>
+            <m:ctrlPr>
+              <w:rPr>
+                <w:rFonts w:ascii="Cambria Math" w:hAnsi="Cambria Math" w:cs="Times New Roman"/>
+                <w:bCs/>
+                <w:i/>
+                <w:iCs/>
+                <w:highlight w:val="green"/>
+              </w:rPr>
+            </m:ctrlPr>
+          </m:sSubPr>
+          <m:e>
+            <m:r>
+              <w:rPr>
+                <w:rFonts w:ascii="Cambria Math" w:hAnsi="Cambria Math" w:cs="Times New Roman"/>
+                <w:highlight w:val="green"/>
+              </w:rPr>
+              <m:t>β</m:t>
+            </m:r>
+          </m:e>
+          <m:sub>
+            <m:r>
+              <w:rPr>
+                <w:rFonts w:ascii="Cambria Math" w:hAnsi="Cambria Math" w:cs="Times New Roman"/>
+                <w:highlight w:val="green"/>
+              </w:rPr>
+              <m:t>1</m:t>
+            </m:r>
+          </m:sub>
+        </m:sSub>
+      </m:oMath>
+      <w:r>
+        <w:rPr>
+          <w:rFonts w:eastAsiaTheme="minorEastAsia"/>
+          <w:bCs/>
+          <w:iCs/>
+          <w:highlight w:val="green"/>
+          <w:lang w:val="en-US"/>
+        </w:rPr>
+        <w:t xml:space="preserve"> common still?</w:t>
       </w:r>
     </w:p>
   </w:comment>
@@ -13732,9 +14423,11 @@
   <w15:commentEx w15:paraId="11018C25" w15:done="0"/>
   <w15:commentEx w15:paraId="036A2DE1" w15:paraIdParent="11018C25" w15:done="0"/>
   <w15:commentEx w15:paraId="5E0600DB" w15:done="0"/>
+  <w15:commentEx w15:paraId="5C854290" w15:done="0"/>
   <w15:commentEx w15:paraId="18665957" w15:done="0"/>
   <w15:commentEx w15:paraId="297E2E1B" w15:done="0"/>
   <w15:commentEx w15:paraId="68BB90EE" w15:paraIdParent="297E2E1B" w15:done="0"/>
+  <w15:commentEx w15:paraId="7F79658C" w15:done="0"/>
 </w15:commentsEx>
 </file>
 
@@ -13749,8 +14442,10 @@
   <w16cex:commentExtensible w16cex:durableId="22CAC8A8" w16cex:dateUtc="2020-07-28T13:54:00Z"/>
   <w16cex:commentExtensible w16cex:durableId="22CAE87C" w16cex:dateUtc="2020-07-28T16:10:00Z"/>
   <w16cex:commentExtensible w16cex:durableId="22CC16D2" w16cex:dateUtc="2020-07-28T13:36:00Z"/>
+  <w16cex:commentExtensible w16cex:durableId="22E50D24" w16cex:dateUtc="2020-08-17T12:05:00Z"/>
   <w16cex:commentExtensible w16cex:durableId="22CC10F9" w16cex:dateUtc="2020-07-29T13:15:00Z"/>
   <w16cex:commentExtensible w16cex:durableId="22CBB7F1" w16cex:dateUtc="2020-07-29T06:55:00Z"/>
+  <w16cex:commentExtensible w16cex:durableId="22E50D4E" w16cex:dateUtc="2020-08-17T12:06:00Z"/>
 </w16cex:commentsExtensible>
 </file>
 
@@ -13772,9 +14467,11 @@
   <w16cid:commentId w16cid:paraId="11018C25" w16cid:durableId="22C93992"/>
   <w16cid:commentId w16cid:paraId="036A2DE1" w16cid:durableId="22CAE87C"/>
   <w16cid:commentId w16cid:paraId="5E0600DB" w16cid:durableId="22CC16D2"/>
+  <w16cid:commentId w16cid:paraId="5C854290" w16cid:durableId="22E50D24"/>
   <w16cid:commentId w16cid:paraId="18665957" w16cid:durableId="22CC10F9"/>
   <w16cid:commentId w16cid:paraId="297E2E1B" w16cid:durableId="22C9399A"/>
   <w16cid:commentId w16cid:paraId="68BB90EE" w16cid:durableId="22CBB7F1"/>
+  <w16cid:commentId w16cid:paraId="7F79658C" w16cid:durableId="22E50D4E"/>
 </w16cid:commentsIds>
 </file>
 

</xml_diff>